<commit_message>
Modify app description - add git repo link
</commit_message>
<xml_diff>
--- a/Opis Aplikacji.docx
+++ b/Opis Aplikacji.docx
@@ -54,6 +54,31 @@
         <w:rPr>
           <w:rtl w:val="0"/>
         </w:rPr>
+      </w:r>
+    </w:p>
+    <w:p>
+      <w:pPr>
+        <w:ind w:left="0" w:firstLine="0"/>
+        <w:jc w:val="left"/>
+        <w:rPr/>
+      </w:pPr>
+      <w:r>
+        <w:rPr>
+          <w:rtl w:val="0"/>
+        </w:rPr>
+      </w:r>
+    </w:p>
+    <w:p>
+      <w:pPr>
+        <w:ind w:left="0" w:firstLine="0"/>
+        <w:jc w:val="left"/>
+        <w:rPr/>
+      </w:pPr>
+      <w:r>
+        <w:rPr>
+          <w:rtl w:val="0"/>
+        </w:rPr>
+        <w:t xml:space="preserve">git repo: https://github.com/VodkaAzFYR/DataBasesProject2023</w:t>
       </w:r>
     </w:p>
     <w:p>

</xml_diff>